<commit_message>
activity 1: added github link
</commit_message>
<xml_diff>
--- a/Week1/Activity1/Activity 1.docx
+++ b/Week1/Activity1/Activity 1.docx
@@ -23,7 +23,10 @@
         <w:jc w:val="center"/>
       </w:pPr>
       <w:r>
-        <w:t>9/26/2021</w:t>
+        <w:t>9/26/</w:t>
+      </w:r>
+      <w:r>
+        <w:t>21</w:t>
       </w:r>
     </w:p>
     <w:p>
@@ -37,19 +40,35 @@
       </w:r>
     </w:p>
     <w:p>
-      <w:pPr>
-        <w:jc w:val="center"/>
-      </w:pPr>
+      <w:r>
+        <w:lastRenderedPageBreak/>
+        <w:t xml:space="preserve">GitHub Link for code: </w:t>
+      </w:r>
+      <w:hyperlink r:id="rId6" w:history="1">
+        <w:r>
+          <w:rPr>
+            <w:rStyle w:val="Hyperlink"/>
+          </w:rPr>
+          <w:t>https://github.com/christian-hill-116/CST-339</w:t>
+        </w:r>
+      </w:hyperlink>
+    </w:p>
+    <w:p/>
+    <w:p>
+      <w:r>
+        <w:t>Spring Boot Screenshots:</w:t>
+      </w:r>
+    </w:p>
+    <w:p>
       <w:r>
         <w:rPr>
           <w:noProof/>
         </w:rPr>
-        <w:lastRenderedPageBreak/>
         <w:drawing>
-          <wp:inline distT="0" distB="0" distL="0" distR="0" wp14:anchorId="07B12AD4" wp14:editId="6D8BDD00">
+          <wp:inline distT="0" distB="0" distL="0" distR="0" wp14:anchorId="545C04E1" wp14:editId="06D89651">
             <wp:extent cx="5943600" cy="3714750"/>
             <wp:effectExtent l="0" t="0" r="0" b="6350"/>
-            <wp:docPr id="1" name="Picture 1" descr="A screenshot of a computer&#10;&#10;Description automatically generated with medium confidence"/>
+            <wp:docPr id="6" name="Picture 6" descr="A screenshot of a computer&#10;&#10;Description automatically generated with medium confidence"/>
             <wp:cNvGraphicFramePr>
               <a:graphicFrameLocks xmlns:a="http://schemas.openxmlformats.org/drawingml/2006/main" noChangeAspect="1"/>
             </wp:cNvGraphicFramePr>
@@ -57,146 +76,7 @@
               <a:graphicData uri="http://schemas.openxmlformats.org/drawingml/2006/picture">
                 <pic:pic xmlns:pic="http://schemas.openxmlformats.org/drawingml/2006/picture">
                   <pic:nvPicPr>
-                    <pic:cNvPr id="1" name="Picture 1" descr="A screenshot of a computer&#10;&#10;Description automatically generated with medium confidence"/>
-                    <pic:cNvPicPr/>
-                  </pic:nvPicPr>
-                  <pic:blipFill>
-                    <a:blip r:embed="rId4" cstate="print">
-                      <a:extLst>
-                        <a:ext uri="{28A0092B-C50C-407E-A947-70E740481C1C}">
-                          <a14:useLocalDpi xmlns:a14="http://schemas.microsoft.com/office/drawing/2010/main" val="0"/>
-                        </a:ext>
-                      </a:extLst>
-                    </a:blip>
-                    <a:stretch>
-                      <a:fillRect/>
-                    </a:stretch>
-                  </pic:blipFill>
-                  <pic:spPr>
-                    <a:xfrm>
-                      <a:off x="0" y="0"/>
-                      <a:ext cx="5943600" cy="3714750"/>
-                    </a:xfrm>
-                    <a:prstGeom prst="rect">
-                      <a:avLst/>
-                    </a:prstGeom>
-                  </pic:spPr>
-                </pic:pic>
-              </a:graphicData>
-            </a:graphic>
-          </wp:inline>
-        </w:drawing>
-      </w:r>
-      <w:r>
-        <w:rPr>
-          <w:noProof/>
-        </w:rPr>
-        <w:drawing>
-          <wp:inline distT="0" distB="0" distL="0" distR="0" wp14:anchorId="1269EFE8" wp14:editId="3BED7511">
-            <wp:extent cx="5943600" cy="3714750"/>
-            <wp:effectExtent l="0" t="0" r="0" b="6350"/>
-            <wp:docPr id="2" name="Picture 2" descr="A screenshot of a computer&#10;&#10;Description automatically generated"/>
-            <wp:cNvGraphicFramePr>
-              <a:graphicFrameLocks xmlns:a="http://schemas.openxmlformats.org/drawingml/2006/main" noChangeAspect="1"/>
-            </wp:cNvGraphicFramePr>
-            <a:graphic xmlns:a="http://schemas.openxmlformats.org/drawingml/2006/main">
-              <a:graphicData uri="http://schemas.openxmlformats.org/drawingml/2006/picture">
-                <pic:pic xmlns:pic="http://schemas.openxmlformats.org/drawingml/2006/picture">
-                  <pic:nvPicPr>
-                    <pic:cNvPr id="2" name="Picture 2" descr="A screenshot of a computer&#10;&#10;Description automatically generated"/>
-                    <pic:cNvPicPr/>
-                  </pic:nvPicPr>
-                  <pic:blipFill>
-                    <a:blip r:embed="rId5" cstate="print">
-                      <a:extLst>
-                        <a:ext uri="{28A0092B-C50C-407E-A947-70E740481C1C}">
-                          <a14:useLocalDpi xmlns:a14="http://schemas.microsoft.com/office/drawing/2010/main" val="0"/>
-                        </a:ext>
-                      </a:extLst>
-                    </a:blip>
-                    <a:stretch>
-                      <a:fillRect/>
-                    </a:stretch>
-                  </pic:blipFill>
-                  <pic:spPr>
-                    <a:xfrm>
-                      <a:off x="0" y="0"/>
-                      <a:ext cx="5943600" cy="3714750"/>
-                    </a:xfrm>
-                    <a:prstGeom prst="rect">
-                      <a:avLst/>
-                    </a:prstGeom>
-                  </pic:spPr>
-                </pic:pic>
-              </a:graphicData>
-            </a:graphic>
-          </wp:inline>
-        </w:drawing>
-      </w:r>
-      <w:r>
-        <w:rPr>
-          <w:noProof/>
-        </w:rPr>
-        <w:lastRenderedPageBreak/>
-        <w:drawing>
-          <wp:inline distT="0" distB="0" distL="0" distR="0" wp14:anchorId="0F8897CD" wp14:editId="2FA16F08">
-            <wp:extent cx="5943600" cy="3714750"/>
-            <wp:effectExtent l="0" t="0" r="0" b="6350"/>
-            <wp:docPr id="3" name="Picture 3" descr="Graphical user interface, text, application&#10;&#10;Description automatically generated"/>
-            <wp:cNvGraphicFramePr>
-              <a:graphicFrameLocks xmlns:a="http://schemas.openxmlformats.org/drawingml/2006/main" noChangeAspect="1"/>
-            </wp:cNvGraphicFramePr>
-            <a:graphic xmlns:a="http://schemas.openxmlformats.org/drawingml/2006/main">
-              <a:graphicData uri="http://schemas.openxmlformats.org/drawingml/2006/picture">
-                <pic:pic xmlns:pic="http://schemas.openxmlformats.org/drawingml/2006/picture">
-                  <pic:nvPicPr>
-                    <pic:cNvPr id="3" name="Picture 3" descr="Graphical user interface, text, application&#10;&#10;Description automatically generated"/>
-                    <pic:cNvPicPr/>
-                  </pic:nvPicPr>
-                  <pic:blipFill>
-                    <a:blip r:embed="rId6" cstate="print">
-                      <a:extLst>
-                        <a:ext uri="{28A0092B-C50C-407E-A947-70E740481C1C}">
-                          <a14:useLocalDpi xmlns:a14="http://schemas.microsoft.com/office/drawing/2010/main" val="0"/>
-                        </a:ext>
-                      </a:extLst>
-                    </a:blip>
-                    <a:stretch>
-                      <a:fillRect/>
-                    </a:stretch>
-                  </pic:blipFill>
-                  <pic:spPr>
-                    <a:xfrm>
-                      <a:off x="0" y="0"/>
-                      <a:ext cx="5943600" cy="3714750"/>
-                    </a:xfrm>
-                    <a:prstGeom prst="rect">
-                      <a:avLst/>
-                    </a:prstGeom>
-                  </pic:spPr>
-                </pic:pic>
-              </a:graphicData>
-            </a:graphic>
-          </wp:inline>
-        </w:drawing>
-      </w:r>
-      <w:r>
-        <w:rPr>
-          <w:noProof/>
-        </w:rPr>
-        <w:drawing>
-          <wp:inline distT="0" distB="0" distL="0" distR="0" wp14:anchorId="64C67E1A" wp14:editId="3BB8D1F4">
-            <wp:extent cx="5943600" cy="3714750"/>
-            <wp:effectExtent l="0" t="0" r="0" b="6350"/>
-            <wp:docPr id="4" name="Picture 4" descr="Graphical user interface, text, application&#10;&#10;Description automatically generated"/>
-            <wp:cNvGraphicFramePr>
-              <a:graphicFrameLocks xmlns:a="http://schemas.openxmlformats.org/drawingml/2006/main" noChangeAspect="1"/>
-            </wp:cNvGraphicFramePr>
-            <a:graphic xmlns:a="http://schemas.openxmlformats.org/drawingml/2006/main">
-              <a:graphicData uri="http://schemas.openxmlformats.org/drawingml/2006/picture">
-                <pic:pic xmlns:pic="http://schemas.openxmlformats.org/drawingml/2006/picture">
-                  <pic:nvPicPr>
-                    <pic:cNvPr id="4" name="Picture 4" descr="Graphical user interface, text, application&#10;&#10;Description automatically generated"/>
+                    <pic:cNvPr id="6" name="Picture 6" descr="A screenshot of a computer&#10;&#10;Description automatically generated with medium confidence"/>
                     <pic:cNvPicPr/>
                   </pic:nvPicPr>
                   <pic:blipFill>
@@ -226,31 +106,15 @@
           </wp:inline>
         </w:drawing>
       </w:r>
-    </w:p>
-    <w:p>
-      <w:pPr>
-        <w:jc w:val="center"/>
-      </w:pPr>
-    </w:p>
-    <w:p>
       <w:r>
         <w:rPr>
           <w:noProof/>
         </w:rPr>
-        <w:lastRenderedPageBreak/>
         <w:drawing>
-          <wp:anchor distT="0" distB="0" distL="114300" distR="114300" simplePos="0" relativeHeight="251658240" behindDoc="0" locked="0" layoutInCell="1" allowOverlap="1" wp14:anchorId="0E1FD01F" wp14:editId="6BA7D87D">
-            <wp:simplePos x="914400" y="914400"/>
-            <wp:positionH relativeFrom="column">
-              <wp:posOffset>921600</wp:posOffset>
-            </wp:positionH>
-            <wp:positionV relativeFrom="paragraph">
-              <wp:align>top</wp:align>
-            </wp:positionV>
+          <wp:inline distT="0" distB="0" distL="0" distR="0" wp14:anchorId="20A5EB2E" wp14:editId="46A1E979">
             <wp:extent cx="5943600" cy="3714750"/>
             <wp:effectExtent l="0" t="0" r="0" b="6350"/>
-            <wp:wrapSquare wrapText="bothSides"/>
-            <wp:docPr id="5" name="Picture 5" descr="Graphical user interface, text, application&#10;&#10;Description automatically generated"/>
+            <wp:docPr id="7" name="Picture 7" descr="A screenshot of a computer&#10;&#10;Description automatically generated"/>
             <wp:cNvGraphicFramePr>
               <a:graphicFrameLocks xmlns:a="http://schemas.openxmlformats.org/drawingml/2006/main" noChangeAspect="1"/>
             </wp:cNvGraphicFramePr>
@@ -258,7 +122,7 @@
               <a:graphicData uri="http://schemas.openxmlformats.org/drawingml/2006/picture">
                 <pic:pic xmlns:pic="http://schemas.openxmlformats.org/drawingml/2006/picture">
                   <pic:nvPicPr>
-                    <pic:cNvPr id="5" name="Picture 5" descr="Graphical user interface, text, application&#10;&#10;Description automatically generated"/>
+                    <pic:cNvPr id="7" name="Picture 7" descr="A screenshot of a computer&#10;&#10;Description automatically generated"/>
                     <pic:cNvPicPr/>
                   </pic:nvPicPr>
                   <pic:blipFill>
@@ -285,17 +149,159 @@
                 </pic:pic>
               </a:graphicData>
             </a:graphic>
-          </wp:anchor>
+          </wp:inline>
         </w:drawing>
       </w:r>
       <w:r>
-        <w:t>Maven:</w:t>
+        <w:rPr>
+          <w:noProof/>
+        </w:rPr>
+        <w:lastRenderedPageBreak/>
+        <w:drawing>
+          <wp:inline distT="0" distB="0" distL="0" distR="0" wp14:anchorId="7D6DF37F" wp14:editId="3C7B9096">
+            <wp:extent cx="5943600" cy="3714750"/>
+            <wp:effectExtent l="0" t="0" r="0" b="6350"/>
+            <wp:docPr id="8" name="Picture 8" descr="Graphical user interface, text, application&#10;&#10;Description automatically generated"/>
+            <wp:cNvGraphicFramePr>
+              <a:graphicFrameLocks xmlns:a="http://schemas.openxmlformats.org/drawingml/2006/main" noChangeAspect="1"/>
+            </wp:cNvGraphicFramePr>
+            <a:graphic xmlns:a="http://schemas.openxmlformats.org/drawingml/2006/main">
+              <a:graphicData uri="http://schemas.openxmlformats.org/drawingml/2006/picture">
+                <pic:pic xmlns:pic="http://schemas.openxmlformats.org/drawingml/2006/picture">
+                  <pic:nvPicPr>
+                    <pic:cNvPr id="8" name="Picture 8" descr="Graphical user interface, text, application&#10;&#10;Description automatically generated"/>
+                    <pic:cNvPicPr/>
+                  </pic:nvPicPr>
+                  <pic:blipFill>
+                    <a:blip r:embed="rId9" cstate="print">
+                      <a:extLst>
+                        <a:ext uri="{28A0092B-C50C-407E-A947-70E740481C1C}">
+                          <a14:useLocalDpi xmlns:a14="http://schemas.microsoft.com/office/drawing/2010/main" val="0"/>
+                        </a:ext>
+                      </a:extLst>
+                    </a:blip>
+                    <a:stretch>
+                      <a:fillRect/>
+                    </a:stretch>
+                  </pic:blipFill>
+                  <pic:spPr>
+                    <a:xfrm>
+                      <a:off x="0" y="0"/>
+                      <a:ext cx="5943600" cy="3714750"/>
+                    </a:xfrm>
+                    <a:prstGeom prst="rect">
+                      <a:avLst/>
+                    </a:prstGeom>
+                  </pic:spPr>
+                </pic:pic>
+              </a:graphicData>
+            </a:graphic>
+          </wp:inline>
+        </w:drawing>
+      </w:r>
+      <w:r>
+        <w:rPr>
+          <w:noProof/>
+        </w:rPr>
+        <w:drawing>
+          <wp:inline distT="0" distB="0" distL="0" distR="0" wp14:anchorId="625D2F83" wp14:editId="4BACDAB3">
+            <wp:extent cx="5943600" cy="3714750"/>
+            <wp:effectExtent l="0" t="0" r="0" b="6350"/>
+            <wp:docPr id="9" name="Picture 9" descr="Graphical user interface, text, application&#10;&#10;Description automatically generated"/>
+            <wp:cNvGraphicFramePr>
+              <a:graphicFrameLocks xmlns:a="http://schemas.openxmlformats.org/drawingml/2006/main" noChangeAspect="1"/>
+            </wp:cNvGraphicFramePr>
+            <a:graphic xmlns:a="http://schemas.openxmlformats.org/drawingml/2006/main">
+              <a:graphicData uri="http://schemas.openxmlformats.org/drawingml/2006/picture">
+                <pic:pic xmlns:pic="http://schemas.openxmlformats.org/drawingml/2006/picture">
+                  <pic:nvPicPr>
+                    <pic:cNvPr id="9" name="Picture 9" descr="Graphical user interface, text, application&#10;&#10;Description automatically generated"/>
+                    <pic:cNvPicPr/>
+                  </pic:nvPicPr>
+                  <pic:blipFill>
+                    <a:blip r:embed="rId10" cstate="print">
+                      <a:extLst>
+                        <a:ext uri="{28A0092B-C50C-407E-A947-70E740481C1C}">
+                          <a14:useLocalDpi xmlns:a14="http://schemas.microsoft.com/office/drawing/2010/main" val="0"/>
+                        </a:ext>
+                      </a:extLst>
+                    </a:blip>
+                    <a:stretch>
+                      <a:fillRect/>
+                    </a:stretch>
+                  </pic:blipFill>
+                  <pic:spPr>
+                    <a:xfrm>
+                      <a:off x="0" y="0"/>
+                      <a:ext cx="5943600" cy="3714750"/>
+                    </a:xfrm>
+                    <a:prstGeom prst="rect">
+                      <a:avLst/>
+                    </a:prstGeom>
+                  </pic:spPr>
+                </pic:pic>
+              </a:graphicData>
+            </a:graphic>
+          </wp:inline>
+        </w:drawing>
       </w:r>
     </w:p>
     <w:p/>
     <w:p>
       <w:r>
         <w:br w:type="textWrapping" w:clear="all"/>
+      </w:r>
+      <w:r>
+        <w:t>Maven screenshots:</w:t>
+      </w:r>
+    </w:p>
+    <w:p>
+      <w:r>
+        <w:rPr>
+          <w:noProof/>
+        </w:rPr>
+        <w:lastRenderedPageBreak/>
+        <w:drawing>
+          <wp:inline distT="0" distB="0" distL="0" distR="0" wp14:anchorId="365A59AB" wp14:editId="6E4BC044">
+            <wp:extent cx="5943600" cy="3714750"/>
+            <wp:effectExtent l="0" t="0" r="0" b="6350"/>
+            <wp:docPr id="10" name="Picture 10" descr="Graphical user interface, text, application&#10;&#10;Description automatically generated"/>
+            <wp:cNvGraphicFramePr>
+              <a:graphicFrameLocks xmlns:a="http://schemas.openxmlformats.org/drawingml/2006/main" noChangeAspect="1"/>
+            </wp:cNvGraphicFramePr>
+            <a:graphic xmlns:a="http://schemas.openxmlformats.org/drawingml/2006/main">
+              <a:graphicData uri="http://schemas.openxmlformats.org/drawingml/2006/picture">
+                <pic:pic xmlns:pic="http://schemas.openxmlformats.org/drawingml/2006/picture">
+                  <pic:nvPicPr>
+                    <pic:cNvPr id="10" name="Picture 10" descr="Graphical user interface, text, application&#10;&#10;Description automatically generated"/>
+                    <pic:cNvPicPr/>
+                  </pic:nvPicPr>
+                  <pic:blipFill>
+                    <a:blip r:embed="rId11" cstate="print">
+                      <a:extLst>
+                        <a:ext uri="{28A0092B-C50C-407E-A947-70E740481C1C}">
+                          <a14:useLocalDpi xmlns:a14="http://schemas.microsoft.com/office/drawing/2010/main" val="0"/>
+                        </a:ext>
+                      </a:extLst>
+                    </a:blip>
+                    <a:stretch>
+                      <a:fillRect/>
+                    </a:stretch>
+                  </pic:blipFill>
+                  <pic:spPr>
+                    <a:xfrm>
+                      <a:off x="0" y="0"/>
+                      <a:ext cx="5943600" cy="3714750"/>
+                    </a:xfrm>
+                    <a:prstGeom prst="rect">
+                      <a:avLst/>
+                    </a:prstGeom>
+                  </pic:spPr>
+                </pic:pic>
+              </a:graphicData>
+            </a:graphic>
+          </wp:inline>
+        </w:drawing>
       </w:r>
     </w:p>
     <w:sectPr>
@@ -306,6 +312,44 @@
     </w:sectPr>
   </w:body>
 </w:document>
+</file>
+
+<file path=word/endnotes.xml><?xml version="1.0" encoding="utf-8"?>
+<w:endnotes xmlns:wpc="http://schemas.microsoft.com/office/word/2010/wordprocessingCanvas" xmlns:cx="http://schemas.microsoft.com/office/drawing/2014/chartex" xmlns:cx1="http://schemas.microsoft.com/office/drawing/2015/9/8/chartex" xmlns:cx2="http://schemas.microsoft.com/office/drawing/2015/10/21/chartex" xmlns:cx3="http://schemas.microsoft.com/office/drawing/2016/5/9/chartex" xmlns:cx4="http://schemas.microsoft.com/office/drawing/2016/5/10/chartex" xmlns:cx5="http://schemas.microsoft.com/office/drawing/2016/5/11/chartex" xmlns:cx6="http://schemas.microsoft.com/office/drawing/2016/5/12/chartex" xmlns:cx7="http://schemas.microsoft.com/office/drawing/2016/5/13/chartex" xmlns:cx8="http://schemas.microsoft.com/office/drawing/2016/5/14/chartex" xmlns:mc="http://schemas.openxmlformats.org/markup-compatibility/2006" xmlns:aink="http://schemas.microsoft.com/office/drawing/2016/ink" xmlns:am3d="http://schemas.microsoft.com/office/drawing/2017/model3d" xmlns:o="urn:schemas-microsoft-com:office:office" xmlns:r="http://schemas.openxmlformats.org/officeDocument/2006/relationships" xmlns:m="http://schemas.openxmlformats.org/officeDocument/2006/math" xmlns:v="urn:schemas-microsoft-com:vml" xmlns:wp14="http://schemas.microsoft.com/office/word/2010/wordprocessingDrawing" xmlns:wp="http://schemas.openxmlformats.org/drawingml/2006/wordprocessingDrawing" xmlns:w10="urn:schemas-microsoft-com:office:word" xmlns:w="http://schemas.openxmlformats.org/wordprocessingml/2006/main" xmlns:w14="http://schemas.microsoft.com/office/word/2010/wordml" xmlns:w15="http://schemas.microsoft.com/office/word/2012/wordml" xmlns:w16cex="http://schemas.microsoft.com/office/word/2018/wordml/cex" xmlns:w16cid="http://schemas.microsoft.com/office/word/2016/wordml/cid" xmlns:w16="http://schemas.microsoft.com/office/word/2018/wordml" xmlns:w16sdtdh="http://schemas.microsoft.com/office/word/2020/wordml/sdtdatahash" xmlns:w16se="http://schemas.microsoft.com/office/word/2015/wordml/symex" xmlns:wpg="http://schemas.microsoft.com/office/word/2010/wordprocessingGroup" xmlns:wpi="http://schemas.microsoft.com/office/word/2010/wordprocessingInk" xmlns:wne="http://schemas.microsoft.com/office/word/2006/wordml" xmlns:wps="http://schemas.microsoft.com/office/word/2010/wordprocessingShape" mc:Ignorable="w14 w15 w16se w16cid w16 w16cex w16sdtdh wp14">
+  <w:endnote w:type="separator" w:id="-1">
+    <w:p>
+      <w:r>
+        <w:separator/>
+      </w:r>
+    </w:p>
+  </w:endnote>
+  <w:endnote w:type="continuationSeparator" w:id="0">
+    <w:p>
+      <w:r>
+        <w:continuationSeparator/>
+      </w:r>
+    </w:p>
+  </w:endnote>
+</w:endnotes>
+</file>
+
+<file path=word/footnotes.xml><?xml version="1.0" encoding="utf-8"?>
+<w:footnotes xmlns:wpc="http://schemas.microsoft.com/office/word/2010/wordprocessingCanvas" xmlns:cx="http://schemas.microsoft.com/office/drawing/2014/chartex" xmlns:cx1="http://schemas.microsoft.com/office/drawing/2015/9/8/chartex" xmlns:cx2="http://schemas.microsoft.com/office/drawing/2015/10/21/chartex" xmlns:cx3="http://schemas.microsoft.com/office/drawing/2016/5/9/chartex" xmlns:cx4="http://schemas.microsoft.com/office/drawing/2016/5/10/chartex" xmlns:cx5="http://schemas.microsoft.com/office/drawing/2016/5/11/chartex" xmlns:cx6="http://schemas.microsoft.com/office/drawing/2016/5/12/chartex" xmlns:cx7="http://schemas.microsoft.com/office/drawing/2016/5/13/chartex" xmlns:cx8="http://schemas.microsoft.com/office/drawing/2016/5/14/chartex" xmlns:mc="http://schemas.openxmlformats.org/markup-compatibility/2006" xmlns:aink="http://schemas.microsoft.com/office/drawing/2016/ink" xmlns:am3d="http://schemas.microsoft.com/office/drawing/2017/model3d" xmlns:o="urn:schemas-microsoft-com:office:office" xmlns:r="http://schemas.openxmlformats.org/officeDocument/2006/relationships" xmlns:m="http://schemas.openxmlformats.org/officeDocument/2006/math" xmlns:v="urn:schemas-microsoft-com:vml" xmlns:wp14="http://schemas.microsoft.com/office/word/2010/wordprocessingDrawing" xmlns:wp="http://schemas.openxmlformats.org/drawingml/2006/wordprocessingDrawing" xmlns:w10="urn:schemas-microsoft-com:office:word" xmlns:w="http://schemas.openxmlformats.org/wordprocessingml/2006/main" xmlns:w14="http://schemas.microsoft.com/office/word/2010/wordml" xmlns:w15="http://schemas.microsoft.com/office/word/2012/wordml" xmlns:w16cex="http://schemas.microsoft.com/office/word/2018/wordml/cex" xmlns:w16cid="http://schemas.microsoft.com/office/word/2016/wordml/cid" xmlns:w16="http://schemas.microsoft.com/office/word/2018/wordml" xmlns:w16sdtdh="http://schemas.microsoft.com/office/word/2020/wordml/sdtdatahash" xmlns:w16se="http://schemas.microsoft.com/office/word/2015/wordml/symex" xmlns:wpg="http://schemas.microsoft.com/office/word/2010/wordprocessingGroup" xmlns:wpi="http://schemas.microsoft.com/office/word/2010/wordprocessingInk" xmlns:wne="http://schemas.microsoft.com/office/word/2006/wordml" xmlns:wps="http://schemas.microsoft.com/office/word/2010/wordprocessingShape" mc:Ignorable="w14 w15 w16se w16cid w16 w16cex w16sdtdh wp14">
+  <w:footnote w:type="separator" w:id="-1">
+    <w:p>
+      <w:r>
+        <w:separator/>
+      </w:r>
+    </w:p>
+  </w:footnote>
+  <w:footnote w:type="continuationSeparator" w:id="0">
+    <w:p>
+      <w:r>
+        <w:continuationSeparator/>
+      </w:r>
+    </w:p>
+  </w:footnote>
+</w:footnotes>
 </file>
 
 <file path=word/styles.xml><?xml version="1.0" encoding="utf-8"?>
@@ -730,6 +774,71 @@
     <w:semiHidden/>
     <w:unhideWhenUsed/>
   </w:style>
+  <w:style w:type="paragraph" w:styleId="Header">
+    <w:name w:val="header"/>
+    <w:basedOn w:val="Normal"/>
+    <w:link w:val="HeaderChar"/>
+    <w:uiPriority w:val="99"/>
+    <w:unhideWhenUsed/>
+    <w:rsid w:val="00BC0FC5"/>
+    <w:pPr>
+      <w:tabs>
+        <w:tab w:val="center" w:pos="4680"/>
+        <w:tab w:val="right" w:pos="9360"/>
+      </w:tabs>
+    </w:pPr>
+  </w:style>
+  <w:style w:type="character" w:customStyle="1" w:styleId="HeaderChar">
+    <w:name w:val="Header Char"/>
+    <w:basedOn w:val="DefaultParagraphFont"/>
+    <w:link w:val="Header"/>
+    <w:uiPriority w:val="99"/>
+    <w:rsid w:val="00BC0FC5"/>
+  </w:style>
+  <w:style w:type="paragraph" w:styleId="Footer">
+    <w:name w:val="footer"/>
+    <w:basedOn w:val="Normal"/>
+    <w:link w:val="FooterChar"/>
+    <w:uiPriority w:val="99"/>
+    <w:unhideWhenUsed/>
+    <w:rsid w:val="00BC0FC5"/>
+    <w:pPr>
+      <w:tabs>
+        <w:tab w:val="center" w:pos="4680"/>
+        <w:tab w:val="right" w:pos="9360"/>
+      </w:tabs>
+    </w:pPr>
+  </w:style>
+  <w:style w:type="character" w:customStyle="1" w:styleId="FooterChar">
+    <w:name w:val="Footer Char"/>
+    <w:basedOn w:val="DefaultParagraphFont"/>
+    <w:link w:val="Footer"/>
+    <w:uiPriority w:val="99"/>
+    <w:rsid w:val="00BC0FC5"/>
+  </w:style>
+  <w:style w:type="character" w:styleId="Hyperlink">
+    <w:name w:val="Hyperlink"/>
+    <w:basedOn w:val="DefaultParagraphFont"/>
+    <w:uiPriority w:val="99"/>
+    <w:unhideWhenUsed/>
+    <w:rsid w:val="005C1761"/>
+    <w:rPr>
+      <w:color w:val="0563C1" w:themeColor="hyperlink"/>
+      <w:u w:val="single"/>
+    </w:rPr>
+  </w:style>
+  <w:style w:type="character" w:styleId="UnresolvedMention">
+    <w:name w:val="Unresolved Mention"/>
+    <w:basedOn w:val="DefaultParagraphFont"/>
+    <w:uiPriority w:val="99"/>
+    <w:semiHidden/>
+    <w:unhideWhenUsed/>
+    <w:rsid w:val="005C1761"/>
+    <w:rPr>
+      <w:color w:val="605E5C"/>
+      <w:shd w:val="clear" w:color="auto" w:fill="E1DFDD"/>
+    </w:rPr>
+  </w:style>
 </w:styles>
 </file>
 

</xml_diff>